<commit_message>
probably done third practice
</commit_message>
<xml_diff>
--- a/second practice/Хречко_ИКБО-03-21_Вторая_Практика.docx
+++ b/second practice/Хречко_ИКБО-03-21_Вторая_Практика.docx
@@ -1044,15 +1044,15 @@
         <w:tblLook w:val="04A0"/>
       </w:tblPr>
       <w:tblGrid>
-        <w:gridCol w:w="2334"/>
-        <w:gridCol w:w="2335"/>
-        <w:gridCol w:w="2335"/>
-        <w:gridCol w:w="2335"/>
+        <w:gridCol w:w="2121"/>
+        <w:gridCol w:w="3217"/>
+        <w:gridCol w:w="2040"/>
+        <w:gridCol w:w="2187"/>
       </w:tblGrid>
       <w:tr>
         <w:tc>
           <w:tcPr>
-            <w:tcW w:w="2334" w:type="dxa"/>
+            <w:tcW w:w="2121" w:type="dxa"/>
           </w:tcPr>
           <w:p>
             <w:pPr>
@@ -1081,7 +1081,7 @@
         </w:tc>
         <w:tc>
           <w:tcPr>
-            <w:tcW w:w="2335" w:type="dxa"/>
+            <w:tcW w:w="3217" w:type="dxa"/>
           </w:tcPr>
           <w:p>
             <w:pPr>
@@ -1110,7 +1110,7 @@
         </w:tc>
         <w:tc>
           <w:tcPr>
-            <w:tcW w:w="2335" w:type="dxa"/>
+            <w:tcW w:w="2040" w:type="dxa"/>
           </w:tcPr>
           <w:p>
             <w:pPr>
@@ -1139,7 +1139,7 @@
         </w:tc>
         <w:tc>
           <w:tcPr>
-            <w:tcW w:w="2335" w:type="dxa"/>
+            <w:tcW w:w="2187" w:type="dxa"/>
           </w:tcPr>
           <w:p>
             <w:pPr>
@@ -1170,143 +1170,93 @@
       <w:tr>
         <w:tc>
           <w:tcPr>
-            <w:tcW w:w="2334" w:type="dxa"/>
-          </w:tcPr>
-          <w:p>
-            <w:pPr>
-              <w:spacing w:line="360" w:lineRule="auto"/>
-              <w:rPr>
-                <w:rFonts w:ascii="Times New Roman" w:hAnsi="Times New Roman" w:cs="Times New Roman"/>
-                <w:sz w:val="28"/>
-                <w:szCs w:val="28"/>
-              </w:rPr>
-            </w:pPr>
-            <w:r>
-              <w:rPr>
-                <w:rFonts w:ascii="Times New Roman" w:hAnsi="Times New Roman" w:cs="Times New Roman"/>
-                <w:sz w:val="28"/>
-                <w:szCs w:val="28"/>
-              </w:rPr>
-              <w:t>Интересующийся архитектурными объектами человек</w:t>
-            </w:r>
-            <w:r>
-              <w:rPr>
-                <w:rFonts w:ascii="Times New Roman" w:hAnsi="Times New Roman" w:cs="Times New Roman"/>
-                <w:sz w:val="28"/>
-                <w:szCs w:val="28"/>
-              </w:rPr>
-              <w:t xml:space="preserve"> (пользователь)</w:t>
-            </w:r>
-          </w:p>
-        </w:tc>
-        <w:tc>
-          <w:tcPr>
-            <w:tcW w:w="2335" w:type="dxa"/>
-          </w:tcPr>
-          <w:p>
-            <w:pPr>
-              <w:spacing w:line="360" w:lineRule="auto"/>
-              <w:rPr>
-                <w:rFonts w:ascii="Times New Roman" w:hAnsi="Times New Roman" w:cs="Times New Roman"/>
-                <w:sz w:val="28"/>
-                <w:szCs w:val="28"/>
-              </w:rPr>
-            </w:pPr>
-            <w:r>
-              <w:rPr>
-                <w:rFonts w:ascii="Times New Roman" w:hAnsi="Times New Roman" w:cs="Times New Roman"/>
-                <w:sz w:val="28"/>
-                <w:szCs w:val="28"/>
-              </w:rPr>
-              <w:t>В</w:t>
-            </w:r>
-            <w:r>
-              <w:rPr>
-                <w:rFonts w:ascii="Times New Roman" w:hAnsi="Times New Roman" w:cs="Times New Roman"/>
-                <w:sz w:val="28"/>
-                <w:szCs w:val="28"/>
-              </w:rPr>
-              <w:t>идеть расположения объектов</w:t>
-            </w:r>
-            <w:r>
-              <w:rPr>
-                <w:rFonts w:ascii="Times New Roman" w:hAnsi="Times New Roman" w:cs="Times New Roman"/>
-                <w:sz w:val="28"/>
-                <w:szCs w:val="28"/>
-              </w:rPr>
-              <w:t xml:space="preserve"> на карте</w:t>
-            </w:r>
-          </w:p>
-        </w:tc>
-        <w:tc>
-          <w:tcPr>
-            <w:tcW w:w="2335" w:type="dxa"/>
-          </w:tcPr>
-          <w:p>
-            <w:pPr>
-              <w:spacing w:line="360" w:lineRule="auto"/>
-              <w:rPr>
-                <w:rFonts w:ascii="Times New Roman" w:hAnsi="Times New Roman" w:cs="Times New Roman"/>
-                <w:sz w:val="28"/>
-                <w:szCs w:val="28"/>
-              </w:rPr>
-            </w:pPr>
-            <w:r>
-              <w:rPr>
-                <w:rFonts w:ascii="Times New Roman" w:hAnsi="Times New Roman" w:cs="Times New Roman"/>
-                <w:sz w:val="28"/>
-                <w:szCs w:val="28"/>
-              </w:rPr>
-              <w:t>Не придется открывать сайт, где пользоваться картой менее удобно</w:t>
-            </w:r>
-          </w:p>
-        </w:tc>
-        <w:tc>
-          <w:tcPr>
-            <w:tcW w:w="2335" w:type="dxa"/>
-          </w:tcPr>
-          <w:p>
-            <w:pPr>
-              <w:spacing w:line="360" w:lineRule="auto"/>
-              <w:rPr>
-                <w:rFonts w:ascii="Times New Roman" w:hAnsi="Times New Roman" w:cs="Times New Roman"/>
-                <w:sz w:val="28"/>
-                <w:szCs w:val="28"/>
-              </w:rPr>
-            </w:pPr>
-            <w:r>
-              <w:rPr>
-                <w:rFonts w:ascii="Times New Roman" w:hAnsi="Times New Roman" w:cs="Times New Roman"/>
-                <w:sz w:val="28"/>
-                <w:szCs w:val="28"/>
-              </w:rPr>
-              <w:t xml:space="preserve">Карта с расположением объектов из базы данных </w:t>
-            </w:r>
-            <w:r>
-              <w:rPr>
-                <w:rFonts w:ascii="Times New Roman" w:hAnsi="Times New Roman" w:cs="Times New Roman"/>
-                <w:sz w:val="28"/>
-                <w:szCs w:val="28"/>
-                <w:lang w:val="en-US"/>
-              </w:rPr>
-              <w:t>Archi</w:t>
-            </w:r>
-            <w:r>
-              <w:rPr>
-                <w:rFonts w:ascii="Times New Roman" w:hAnsi="Times New Roman" w:cs="Times New Roman"/>
-                <w:sz w:val="28"/>
-                <w:szCs w:val="28"/>
-              </w:rPr>
-              <w:t>.</w:t>
-            </w:r>
-            <w:r>
-              <w:rPr>
-                <w:rFonts w:ascii="Times New Roman" w:hAnsi="Times New Roman" w:cs="Times New Roman"/>
-                <w:sz w:val="28"/>
-                <w:szCs w:val="28"/>
-                <w:lang w:val="en-US"/>
-              </w:rPr>
-              <w:t>ru</w:t>
+            <w:tcW w:w="2121" w:type="dxa"/>
+          </w:tcPr>
+          <w:p>
+            <w:pPr>
+              <w:spacing w:line="360" w:lineRule="auto"/>
+              <w:rPr>
+                <w:rFonts w:ascii="Times New Roman" w:hAnsi="Times New Roman" w:cs="Times New Roman"/>
+                <w:sz w:val="28"/>
+                <w:szCs w:val="28"/>
+              </w:rPr>
+            </w:pPr>
+            <w:r>
+              <w:rPr>
+                <w:rFonts w:ascii="Times New Roman" w:hAnsi="Times New Roman" w:cs="Times New Roman"/>
+                <w:sz w:val="28"/>
+                <w:szCs w:val="28"/>
+              </w:rPr>
+              <w:t>Обыватель</w:t>
+            </w:r>
+          </w:p>
+        </w:tc>
+        <w:tc>
+          <w:tcPr>
+            <w:tcW w:w="3217" w:type="dxa"/>
+          </w:tcPr>
+          <w:p>
+            <w:pPr>
+              <w:spacing w:line="360" w:lineRule="auto"/>
+              <w:rPr>
+                <w:rFonts w:ascii="Times New Roman" w:hAnsi="Times New Roman" w:cs="Times New Roman"/>
+                <w:sz w:val="28"/>
+                <w:szCs w:val="28"/>
+              </w:rPr>
+            </w:pPr>
+            <w:r>
+              <w:rPr>
+                <w:rFonts w:ascii="Times New Roman" w:hAnsi="Times New Roman" w:cs="Times New Roman"/>
+                <w:sz w:val="28"/>
+                <w:szCs w:val="28"/>
+              </w:rPr>
+              <w:t>Увидеть расположение объектов на карте</w:t>
+            </w:r>
+          </w:p>
+        </w:tc>
+        <w:tc>
+          <w:tcPr>
+            <w:tcW w:w="2040" w:type="dxa"/>
+          </w:tcPr>
+          <w:p>
+            <w:pPr>
+              <w:spacing w:line="360" w:lineRule="auto"/>
+              <w:rPr>
+                <w:rFonts w:ascii="Times New Roman" w:hAnsi="Times New Roman" w:cs="Times New Roman"/>
+                <w:sz w:val="28"/>
+                <w:szCs w:val="28"/>
+              </w:rPr>
+            </w:pPr>
+            <w:r>
+              <w:rPr>
+                <w:rFonts w:ascii="Times New Roman" w:hAnsi="Times New Roman" w:cs="Times New Roman"/>
+                <w:sz w:val="28"/>
+                <w:szCs w:val="28"/>
+              </w:rPr>
+              <w:t>Понять есть ли объекты в моем районе, сколько их, стоит ли на них посмотреть</w:t>
+            </w:r>
+          </w:p>
+        </w:tc>
+        <w:tc>
+          <w:tcPr>
+            <w:tcW w:w="2187" w:type="dxa"/>
+          </w:tcPr>
+          <w:p>
+            <w:pPr>
+              <w:spacing w:line="360" w:lineRule="auto"/>
+              <w:rPr>
+                <w:rFonts w:ascii="Times New Roman" w:hAnsi="Times New Roman" w:cs="Times New Roman"/>
+                <w:sz w:val="28"/>
+                <w:szCs w:val="28"/>
+              </w:rPr>
+            </w:pPr>
+            <w:r>
+              <w:rPr>
+                <w:rFonts w:ascii="Times New Roman" w:hAnsi="Times New Roman" w:cs="Times New Roman"/>
+                <w:sz w:val="28"/>
+                <w:szCs w:val="28"/>
+              </w:rPr>
+              <w:t>Карта с объектами</w:t>
             </w:r>
           </w:p>
         </w:tc>
@@ -1314,129 +1264,111 @@
       <w:tr>
         <w:tc>
           <w:tcPr>
-            <w:tcW w:w="2334" w:type="dxa"/>
-          </w:tcPr>
-          <w:p>
-            <w:pPr>
-              <w:spacing w:line="360" w:lineRule="auto"/>
-              <w:rPr>
-                <w:rFonts w:ascii="Times New Roman" w:hAnsi="Times New Roman" w:cs="Times New Roman"/>
-                <w:iCs/>
-                <w:sz w:val="28"/>
-                <w:szCs w:val="28"/>
-              </w:rPr>
-            </w:pPr>
-            <w:r>
-              <w:rPr>
-                <w:rFonts w:ascii="Times New Roman" w:hAnsi="Times New Roman" w:cs="Times New Roman"/>
-                <w:iCs/>
-                <w:sz w:val="28"/>
-                <w:szCs w:val="28"/>
-              </w:rPr>
-              <w:t xml:space="preserve">  </w:t>
-            </w:r>
-            <w:r>
-              <w:rPr>
-                <w:rFonts w:ascii="Times New Roman" w:hAnsi="Times New Roman" w:cs="Times New Roman"/>
-                <w:iCs/>
-                <w:sz w:val="28"/>
-                <w:szCs w:val="28"/>
-              </w:rPr>
-              <w:t xml:space="preserve">Редактор </w:t>
-            </w:r>
-            <w:r>
-              <w:rPr>
-                <w:rFonts w:ascii="Times New Roman" w:hAnsi="Times New Roman" w:cs="Times New Roman"/>
-                <w:iCs/>
-                <w:sz w:val="28"/>
-                <w:szCs w:val="28"/>
-                <w:lang w:val="en-US"/>
-              </w:rPr>
-              <w:t>Archi.ru</w:t>
-            </w:r>
-          </w:p>
-        </w:tc>
-        <w:tc>
-          <w:tcPr>
-            <w:tcW w:w="2335" w:type="dxa"/>
-          </w:tcPr>
-          <w:p>
-            <w:pPr>
-              <w:spacing w:line="360" w:lineRule="auto"/>
-              <w:rPr>
-                <w:rFonts w:ascii="Times New Roman" w:hAnsi="Times New Roman" w:cs="Times New Roman"/>
-                <w:iCs/>
-                <w:sz w:val="28"/>
-                <w:szCs w:val="28"/>
-              </w:rPr>
-            </w:pPr>
-            <w:r>
-              <w:rPr>
-                <w:rFonts w:ascii="Times New Roman" w:hAnsi="Times New Roman" w:cs="Times New Roman"/>
-                <w:iCs/>
-                <w:sz w:val="28"/>
-                <w:szCs w:val="28"/>
-              </w:rPr>
-              <w:t xml:space="preserve">Быстро добавить </w:t>
-            </w:r>
-            <w:r>
-              <w:rPr>
-                <w:rFonts w:ascii="Times New Roman" w:hAnsi="Times New Roman" w:cs="Times New Roman"/>
-                <w:iCs/>
-                <w:sz w:val="28"/>
-                <w:szCs w:val="28"/>
-              </w:rPr>
-              <w:t xml:space="preserve"> объект, который я только что увидел</w:t>
-            </w:r>
-          </w:p>
-        </w:tc>
-        <w:tc>
-          <w:tcPr>
-            <w:tcW w:w="2335" w:type="dxa"/>
-          </w:tcPr>
-          <w:p>
-            <w:pPr>
-              <w:spacing w:line="360" w:lineRule="auto"/>
-              <w:rPr>
-                <w:rFonts w:ascii="Times New Roman" w:hAnsi="Times New Roman" w:cs="Times New Roman"/>
-                <w:iCs/>
-                <w:sz w:val="28"/>
-                <w:szCs w:val="28"/>
-              </w:rPr>
-            </w:pPr>
-            <w:r>
-              <w:rPr>
-                <w:rFonts w:ascii="Times New Roman" w:hAnsi="Times New Roman" w:cs="Times New Roman"/>
-                <w:iCs/>
-                <w:sz w:val="28"/>
-                <w:szCs w:val="28"/>
-              </w:rPr>
-              <w:t>Не приходилось возвращаться на рабочее или доставать компьютер, чтобы не забыть об объекте в процессе.</w:t>
-            </w:r>
-          </w:p>
-        </w:tc>
-        <w:tc>
-          <w:tcPr>
-            <w:tcW w:w="2335" w:type="dxa"/>
-          </w:tcPr>
-          <w:p>
-            <w:pPr>
-              <w:spacing w:line="360" w:lineRule="auto"/>
-              <w:rPr>
-                <w:rFonts w:ascii="Times New Roman" w:hAnsi="Times New Roman" w:cs="Times New Roman"/>
-                <w:iCs/>
-                <w:sz w:val="28"/>
-                <w:szCs w:val="28"/>
-              </w:rPr>
-            </w:pPr>
-            <w:r>
-              <w:rPr>
-                <w:rFonts w:ascii="Times New Roman" w:hAnsi="Times New Roman" w:cs="Times New Roman"/>
-                <w:iCs/>
-                <w:sz w:val="28"/>
-                <w:szCs w:val="28"/>
-              </w:rPr>
-              <w:t>Создание и первоначальная настройка объекта из приложения</w:t>
+            <w:tcW w:w="2121" w:type="dxa"/>
+          </w:tcPr>
+          <w:p>
+            <w:pPr>
+              <w:spacing w:line="360" w:lineRule="auto"/>
+              <w:rPr>
+                <w:rFonts w:ascii="Times New Roman" w:hAnsi="Times New Roman" w:cs="Times New Roman"/>
+                <w:sz w:val="28"/>
+                <w:szCs w:val="28"/>
+              </w:rPr>
+            </w:pPr>
+            <w:r>
+              <w:rPr>
+                <w:rFonts w:ascii="Times New Roman" w:hAnsi="Times New Roman" w:cs="Times New Roman"/>
+                <w:sz w:val="28"/>
+                <w:szCs w:val="28"/>
+              </w:rPr>
+              <w:t>Архитектурный аналитик</w:t>
+            </w:r>
+          </w:p>
+        </w:tc>
+        <w:tc>
+          <w:tcPr>
+            <w:tcW w:w="3217" w:type="dxa"/>
+          </w:tcPr>
+          <w:p>
+            <w:pPr>
+              <w:spacing w:line="360" w:lineRule="auto"/>
+              <w:rPr>
+                <w:rFonts w:ascii="Times New Roman" w:hAnsi="Times New Roman" w:cs="Times New Roman"/>
+                <w:sz w:val="28"/>
+                <w:szCs w:val="28"/>
+              </w:rPr>
+            </w:pPr>
+            <w:r>
+              <w:rPr>
+                <w:rFonts w:ascii="Times New Roman" w:hAnsi="Times New Roman" w:cs="Times New Roman"/>
+                <w:sz w:val="28"/>
+                <w:szCs w:val="28"/>
+              </w:rPr>
+              <w:t>Увидеть взаимное расположение объектов на карте</w:t>
+            </w:r>
+          </w:p>
+        </w:tc>
+        <w:tc>
+          <w:tcPr>
+            <w:tcW w:w="2040" w:type="dxa"/>
+          </w:tcPr>
+          <w:p>
+            <w:pPr>
+              <w:spacing w:line="360" w:lineRule="auto"/>
+              <w:rPr>
+                <w:rFonts w:ascii="Times New Roman" w:hAnsi="Times New Roman" w:cs="Times New Roman"/>
+                <w:sz w:val="28"/>
+                <w:szCs w:val="28"/>
+              </w:rPr>
+            </w:pPr>
+            <w:r>
+              <w:rPr>
+                <w:rFonts w:ascii="Times New Roman" w:hAnsi="Times New Roman" w:cs="Times New Roman"/>
+                <w:sz w:val="28"/>
+                <w:szCs w:val="28"/>
+              </w:rPr>
+              <w:t>Провести анализ расположения объектов, застройки района, исторической ценности и т.д.</w:t>
+            </w:r>
+          </w:p>
+        </w:tc>
+        <w:tc>
+          <w:tcPr>
+            <w:tcW w:w="2187" w:type="dxa"/>
+          </w:tcPr>
+          <w:p>
+            <w:pPr>
+              <w:spacing w:line="360" w:lineRule="auto"/>
+              <w:rPr>
+                <w:rFonts w:ascii="Times New Roman" w:hAnsi="Times New Roman" w:cs="Times New Roman"/>
+                <w:sz w:val="28"/>
+                <w:szCs w:val="28"/>
+              </w:rPr>
+            </w:pPr>
+            <w:r>
+              <w:rPr>
+                <w:rFonts w:ascii="Times New Roman" w:hAnsi="Times New Roman" w:cs="Times New Roman"/>
+                <w:sz w:val="28"/>
+                <w:szCs w:val="28"/>
+              </w:rPr>
+              <w:t>Отображение объектов</w:t>
+            </w:r>
+          </w:p>
+          <w:p>
+            <w:pPr>
+              <w:spacing w:line="360" w:lineRule="auto"/>
+              <w:rPr>
+                <w:rFonts w:ascii="Times New Roman" w:hAnsi="Times New Roman" w:cs="Times New Roman"/>
+                <w:sz w:val="28"/>
+                <w:szCs w:val="28"/>
+              </w:rPr>
+            </w:pPr>
+            <w:r>
+              <w:rPr>
+                <w:rFonts w:ascii="Times New Roman" w:hAnsi="Times New Roman" w:cs="Times New Roman"/>
+                <w:sz w:val="28"/>
+                <w:szCs w:val="28"/>
+              </w:rPr>
+              <w:t>Вывод и настройка дополнительной информации для сравнения объектов</w:t>
             </w:r>
           </w:p>
         </w:tc>
@@ -1444,101 +1376,120 @@
       <w:tr>
         <w:tc>
           <w:tcPr>
-            <w:tcW w:w="2334" w:type="dxa"/>
-          </w:tcPr>
-          <w:p>
-            <w:pPr>
-              <w:spacing w:line="360" w:lineRule="auto"/>
-              <w:rPr>
-                <w:rFonts w:ascii="Times New Roman" w:hAnsi="Times New Roman" w:cs="Times New Roman"/>
-                <w:iCs/>
-                <w:sz w:val="28"/>
-                <w:szCs w:val="28"/>
-              </w:rPr>
-            </w:pPr>
-            <w:r>
-              <w:rPr>
-                <w:rFonts w:ascii="Times New Roman" w:hAnsi="Times New Roman" w:cs="Times New Roman"/>
-                <w:iCs/>
-                <w:sz w:val="28"/>
-                <w:szCs w:val="28"/>
-              </w:rPr>
-              <w:t>Пользователь</w:t>
-            </w:r>
-          </w:p>
-        </w:tc>
-        <w:tc>
-          <w:tcPr>
-            <w:tcW w:w="2335" w:type="dxa"/>
-          </w:tcPr>
-          <w:p>
-            <w:pPr>
-              <w:spacing w:line="360" w:lineRule="auto"/>
-              <w:rPr>
-                <w:rFonts w:ascii="Times New Roman" w:hAnsi="Times New Roman" w:cs="Times New Roman"/>
-                <w:iCs/>
-                <w:sz w:val="28"/>
-                <w:szCs w:val="28"/>
-              </w:rPr>
-            </w:pPr>
-            <w:r>
-              <w:rPr>
-                <w:rFonts w:ascii="Times New Roman" w:hAnsi="Times New Roman" w:cs="Times New Roman"/>
-                <w:iCs/>
-                <w:sz w:val="28"/>
-                <w:szCs w:val="28"/>
-              </w:rPr>
-              <w:t>Видеть на карте лишь определенные объекты</w:t>
-            </w:r>
-          </w:p>
-        </w:tc>
-        <w:tc>
-          <w:tcPr>
-            <w:tcW w:w="2335" w:type="dxa"/>
-          </w:tcPr>
-          <w:p>
-            <w:pPr>
-              <w:spacing w:line="360" w:lineRule="auto"/>
-              <w:rPr>
-                <w:rFonts w:ascii="Times New Roman" w:hAnsi="Times New Roman" w:cs="Times New Roman"/>
-                <w:iCs/>
-                <w:sz w:val="28"/>
-                <w:szCs w:val="28"/>
-              </w:rPr>
-            </w:pPr>
-            <w:r>
-              <w:rPr>
-                <w:rFonts w:ascii="Times New Roman" w:hAnsi="Times New Roman" w:cs="Times New Roman"/>
-                <w:iCs/>
-                <w:sz w:val="28"/>
-                <w:szCs w:val="28"/>
-              </w:rPr>
-              <w:t>Было изучать именно интересующие меня объекты</w:t>
-            </w:r>
-          </w:p>
-        </w:tc>
-        <w:tc>
-          <w:tcPr>
-            <w:tcW w:w="2335" w:type="dxa"/>
-          </w:tcPr>
-          <w:p>
-            <w:pPr>
-              <w:spacing w:line="360" w:lineRule="auto"/>
-              <w:rPr>
-                <w:rFonts w:ascii="Times New Roman" w:hAnsi="Times New Roman" w:cs="Times New Roman"/>
-                <w:iCs/>
-                <w:sz w:val="28"/>
-                <w:szCs w:val="28"/>
-              </w:rPr>
-            </w:pPr>
-            <w:r>
-              <w:rPr>
-                <w:rFonts w:ascii="Times New Roman" w:hAnsi="Times New Roman" w:cs="Times New Roman"/>
-                <w:iCs/>
-                <w:sz w:val="28"/>
-                <w:szCs w:val="28"/>
-              </w:rPr>
-              <w:t>Настройка фильтрации объектов на карте</w:t>
+            <w:tcW w:w="2121" w:type="dxa"/>
+          </w:tcPr>
+          <w:p>
+            <w:pPr>
+              <w:spacing w:line="360" w:lineRule="auto"/>
+              <w:rPr>
+                <w:rFonts w:ascii="Times New Roman" w:hAnsi="Times New Roman" w:cs="Times New Roman"/>
+                <w:iCs/>
+                <w:sz w:val="28"/>
+                <w:szCs w:val="28"/>
+              </w:rPr>
+            </w:pPr>
+            <w:r>
+              <w:rPr>
+                <w:rFonts w:ascii="Times New Roman" w:hAnsi="Times New Roman" w:cs="Times New Roman"/>
+                <w:iCs/>
+                <w:sz w:val="28"/>
+                <w:szCs w:val="28"/>
+              </w:rPr>
+              <w:t xml:space="preserve">  </w:t>
+            </w:r>
+            <w:r>
+              <w:rPr>
+                <w:rFonts w:ascii="Times New Roman" w:hAnsi="Times New Roman" w:cs="Times New Roman"/>
+                <w:iCs/>
+                <w:sz w:val="28"/>
+                <w:szCs w:val="28"/>
+              </w:rPr>
+              <w:t xml:space="preserve">Редактор </w:t>
+            </w:r>
+            <w:r>
+              <w:rPr>
+                <w:rFonts w:ascii="Times New Roman" w:hAnsi="Times New Roman" w:cs="Times New Roman"/>
+                <w:iCs/>
+                <w:sz w:val="28"/>
+                <w:szCs w:val="28"/>
+                <w:lang w:val="en-US"/>
+              </w:rPr>
+              <w:t>Archi.ru</w:t>
+            </w:r>
+          </w:p>
+        </w:tc>
+        <w:tc>
+          <w:tcPr>
+            <w:tcW w:w="3217" w:type="dxa"/>
+          </w:tcPr>
+          <w:p>
+            <w:pPr>
+              <w:spacing w:line="360" w:lineRule="auto"/>
+              <w:rPr>
+                <w:rFonts w:ascii="Times New Roman" w:hAnsi="Times New Roman" w:cs="Times New Roman"/>
+                <w:iCs/>
+                <w:sz w:val="28"/>
+                <w:szCs w:val="28"/>
+              </w:rPr>
+            </w:pPr>
+            <w:r>
+              <w:rPr>
+                <w:rFonts w:ascii="Times New Roman" w:hAnsi="Times New Roman" w:cs="Times New Roman"/>
+                <w:iCs/>
+                <w:sz w:val="28"/>
+                <w:szCs w:val="28"/>
+              </w:rPr>
+              <w:t>Быстро добавить  объект, который я только что увидел</w:t>
+            </w:r>
+          </w:p>
+        </w:tc>
+        <w:tc>
+          <w:tcPr>
+            <w:tcW w:w="2040" w:type="dxa"/>
+          </w:tcPr>
+          <w:p>
+            <w:pPr>
+              <w:spacing w:line="360" w:lineRule="auto"/>
+              <w:rPr>
+                <w:rFonts w:ascii="Times New Roman" w:hAnsi="Times New Roman" w:cs="Times New Roman"/>
+                <w:iCs/>
+                <w:sz w:val="28"/>
+                <w:szCs w:val="28"/>
+              </w:rPr>
+            </w:pPr>
+            <w:r>
+              <w:rPr>
+                <w:rFonts w:ascii="Times New Roman" w:hAnsi="Times New Roman" w:cs="Times New Roman"/>
+                <w:iCs/>
+                <w:sz w:val="28"/>
+                <w:szCs w:val="28"/>
+              </w:rPr>
+              <w:t>Объект появился в базе данных и на карте</w:t>
+            </w:r>
+          </w:p>
+        </w:tc>
+        <w:tc>
+          <w:tcPr>
+            <w:tcW w:w="2187" w:type="dxa"/>
+          </w:tcPr>
+          <w:p>
+            <w:pPr>
+              <w:spacing w:line="360" w:lineRule="auto"/>
+              <w:rPr>
+                <w:rFonts w:ascii="Times New Roman" w:hAnsi="Times New Roman" w:cs="Times New Roman"/>
+                <w:iCs/>
+                <w:sz w:val="28"/>
+                <w:szCs w:val="28"/>
+              </w:rPr>
+            </w:pPr>
+            <w:r>
+              <w:rPr>
+                <w:rFonts w:ascii="Times New Roman" w:hAnsi="Times New Roman" w:cs="Times New Roman"/>
+                <w:iCs/>
+                <w:sz w:val="28"/>
+                <w:szCs w:val="28"/>
+              </w:rPr>
+              <w:t>Создание и первоначальная настройка объекта из приложения</w:t>
             </w:r>
           </w:p>
         </w:tc>
@@ -1546,7 +1497,7 @@
       <w:tr>
         <w:tc>
           <w:tcPr>
-            <w:tcW w:w="2334" w:type="dxa"/>
+            <w:tcW w:w="2121" w:type="dxa"/>
           </w:tcPr>
           <w:p>
             <w:pPr>
@@ -1571,143 +1522,87 @@
         </w:tc>
         <w:tc>
           <w:tcPr>
-            <w:tcW w:w="2335" w:type="dxa"/>
-          </w:tcPr>
-          <w:p>
-            <w:pPr>
-              <w:spacing w:line="360" w:lineRule="auto"/>
-              <w:rPr>
-                <w:rFonts w:ascii="Times New Roman" w:hAnsi="Times New Roman" w:cs="Times New Roman"/>
-                <w:iCs/>
-                <w:sz w:val="28"/>
-                <w:szCs w:val="28"/>
-              </w:rPr>
-            </w:pPr>
-            <w:r>
-              <w:rPr>
-                <w:rFonts w:ascii="Times New Roman" w:hAnsi="Times New Roman" w:cs="Times New Roman"/>
-                <w:iCs/>
-                <w:sz w:val="28"/>
-                <w:szCs w:val="28"/>
-              </w:rPr>
-              <w:t xml:space="preserve">Просматривать ленту новостей </w:t>
-            </w:r>
-            <w:r>
-              <w:rPr>
-                <w:rFonts w:ascii="Times New Roman" w:hAnsi="Times New Roman" w:cs="Times New Roman"/>
-                <w:iCs/>
-                <w:sz w:val="28"/>
-                <w:szCs w:val="28"/>
-                <w:lang w:val="en-US"/>
-              </w:rPr>
-              <w:t>Archi</w:t>
-            </w:r>
-            <w:r>
-              <w:rPr>
-                <w:rFonts w:ascii="Times New Roman" w:hAnsi="Times New Roman" w:cs="Times New Roman"/>
-                <w:iCs/>
-                <w:sz w:val="28"/>
-                <w:szCs w:val="28"/>
-              </w:rPr>
-              <w:t>.</w:t>
-            </w:r>
-            <w:r>
-              <w:rPr>
-                <w:rFonts w:ascii="Times New Roman" w:hAnsi="Times New Roman" w:cs="Times New Roman"/>
-                <w:iCs/>
-                <w:sz w:val="28"/>
-                <w:szCs w:val="28"/>
-                <w:lang w:val="en-US"/>
-              </w:rPr>
-              <w:t>ru</w:t>
-            </w:r>
-            <w:r>
-              <w:rPr>
-                <w:rFonts w:ascii="Times New Roman" w:hAnsi="Times New Roman" w:cs="Times New Roman"/>
-                <w:iCs/>
-                <w:sz w:val="28"/>
-                <w:szCs w:val="28"/>
-              </w:rPr>
-              <w:t xml:space="preserve"> с мобильного устройства</w:t>
-            </w:r>
-          </w:p>
-        </w:tc>
-        <w:tc>
-          <w:tcPr>
-            <w:tcW w:w="2335" w:type="dxa"/>
-          </w:tcPr>
-          <w:p>
-            <w:pPr>
-              <w:spacing w:line="360" w:lineRule="auto"/>
-              <w:rPr>
-                <w:rFonts w:ascii="Times New Roman" w:hAnsi="Times New Roman" w:cs="Times New Roman"/>
-                <w:iCs/>
-                <w:sz w:val="28"/>
-                <w:szCs w:val="28"/>
-              </w:rPr>
-            </w:pPr>
-            <w:r>
-              <w:rPr>
-                <w:rFonts w:ascii="Times New Roman" w:hAnsi="Times New Roman" w:cs="Times New Roman"/>
-                <w:iCs/>
-                <w:sz w:val="28"/>
-                <w:szCs w:val="28"/>
-              </w:rPr>
-              <w:t>Не приходилось использовать компьютер или мобильную версию сайта в браузере</w:t>
-            </w:r>
-          </w:p>
-        </w:tc>
-        <w:tc>
-          <w:tcPr>
-            <w:tcW w:w="2335" w:type="dxa"/>
-          </w:tcPr>
-          <w:p>
-            <w:pPr>
-              <w:spacing w:line="360" w:lineRule="auto"/>
-              <w:rPr>
-                <w:rFonts w:ascii="Times New Roman" w:hAnsi="Times New Roman" w:cs="Times New Roman"/>
-                <w:iCs/>
-                <w:sz w:val="28"/>
-                <w:szCs w:val="28"/>
-              </w:rPr>
-            </w:pPr>
-            <w:r>
-              <w:rPr>
-                <w:rFonts w:ascii="Times New Roman" w:hAnsi="Times New Roman" w:cs="Times New Roman"/>
-                <w:iCs/>
-                <w:sz w:val="28"/>
-                <w:szCs w:val="28"/>
-              </w:rPr>
-              <w:t xml:space="preserve">Раздел с новостной лентой </w:t>
-            </w:r>
-            <w:r>
-              <w:rPr>
-                <w:rFonts w:ascii="Times New Roman" w:hAnsi="Times New Roman" w:cs="Times New Roman"/>
-                <w:iCs/>
-                <w:sz w:val="28"/>
-                <w:szCs w:val="28"/>
-                <w:lang w:val="en-US"/>
-              </w:rPr>
-              <w:t>Archi</w:t>
-            </w:r>
-            <w:r>
-              <w:rPr>
-                <w:rFonts w:ascii="Times New Roman" w:hAnsi="Times New Roman" w:cs="Times New Roman"/>
-                <w:iCs/>
-                <w:sz w:val="28"/>
-                <w:szCs w:val="28"/>
-              </w:rPr>
-              <w:t>.</w:t>
-            </w:r>
-            <w:r>
-              <w:rPr>
-                <w:rFonts w:ascii="Times New Roman" w:hAnsi="Times New Roman" w:cs="Times New Roman"/>
-                <w:iCs/>
-                <w:sz w:val="28"/>
-                <w:szCs w:val="28"/>
-                <w:lang w:val="en-US"/>
-              </w:rPr>
-              <w:t>ru</w:t>
+            <w:tcW w:w="3217" w:type="dxa"/>
+          </w:tcPr>
+          <w:p>
+            <w:pPr>
+              <w:spacing w:line="360" w:lineRule="auto"/>
+              <w:rPr>
+                <w:rFonts w:ascii="Times New Roman" w:hAnsi="Times New Roman" w:cs="Times New Roman"/>
+                <w:iCs/>
+                <w:sz w:val="28"/>
+                <w:szCs w:val="28"/>
+              </w:rPr>
+            </w:pPr>
+            <w:r>
+              <w:rPr>
+                <w:rFonts w:ascii="Times New Roman" w:hAnsi="Times New Roman" w:cs="Times New Roman"/>
+                <w:iCs/>
+                <w:sz w:val="28"/>
+                <w:szCs w:val="28"/>
+              </w:rPr>
+              <w:t>Видеть на карте лишь определенные объекты</w:t>
+            </w:r>
+          </w:p>
+        </w:tc>
+        <w:tc>
+          <w:tcPr>
+            <w:tcW w:w="2040" w:type="dxa"/>
+          </w:tcPr>
+          <w:p>
+            <w:pPr>
+              <w:spacing w:line="360" w:lineRule="auto"/>
+              <w:rPr>
+                <w:rFonts w:ascii="Times New Roman" w:hAnsi="Times New Roman" w:cs="Times New Roman"/>
+                <w:iCs/>
+                <w:sz w:val="28"/>
+                <w:szCs w:val="28"/>
+              </w:rPr>
+            </w:pPr>
+            <w:r>
+              <w:rPr>
+                <w:rFonts w:ascii="Times New Roman" w:hAnsi="Times New Roman" w:cs="Times New Roman"/>
+                <w:iCs/>
+                <w:sz w:val="28"/>
+                <w:szCs w:val="28"/>
+              </w:rPr>
+              <w:t xml:space="preserve">Изучать конкретные интересующие меня объекты, </w:t>
+            </w:r>
+            <w:r>
+              <w:rPr>
+                <w:rFonts w:ascii="Times New Roman" w:hAnsi="Times New Roman" w:cs="Times New Roman"/>
+                <w:iCs/>
+                <w:sz w:val="28"/>
+                <w:szCs w:val="28"/>
+              </w:rPr>
+              <w:lastRenderedPageBreak/>
+              <w:t>не отвлекаясь на остальные</w:t>
+            </w:r>
+          </w:p>
+        </w:tc>
+        <w:tc>
+          <w:tcPr>
+            <w:tcW w:w="2187" w:type="dxa"/>
+          </w:tcPr>
+          <w:p>
+            <w:pPr>
+              <w:spacing w:line="360" w:lineRule="auto"/>
+              <w:rPr>
+                <w:rFonts w:ascii="Times New Roman" w:hAnsi="Times New Roman" w:cs="Times New Roman"/>
+                <w:iCs/>
+                <w:sz w:val="28"/>
+                <w:szCs w:val="28"/>
+              </w:rPr>
+            </w:pPr>
+            <w:r>
+              <w:rPr>
+                <w:rFonts w:ascii="Times New Roman" w:hAnsi="Times New Roman" w:cs="Times New Roman"/>
+                <w:iCs/>
+                <w:sz w:val="28"/>
+                <w:szCs w:val="28"/>
+              </w:rPr>
+              <w:lastRenderedPageBreak/>
+              <w:t>Настройка фильтрации объектов на карте</w:t>
             </w:r>
           </w:p>
         </w:tc>
@@ -1715,132 +1610,367 @@
       <w:tr>
         <w:tc>
           <w:tcPr>
-            <w:tcW w:w="2334" w:type="dxa"/>
-          </w:tcPr>
-          <w:p>
-            <w:pPr>
-              <w:spacing w:line="360" w:lineRule="auto"/>
-              <w:rPr>
-                <w:rFonts w:ascii="Times New Roman" w:hAnsi="Times New Roman" w:cs="Times New Roman"/>
-                <w:iCs/>
-                <w:sz w:val="28"/>
-                <w:szCs w:val="28"/>
-              </w:rPr>
-            </w:pPr>
-          </w:p>
-        </w:tc>
-        <w:tc>
-          <w:tcPr>
-            <w:tcW w:w="2335" w:type="dxa"/>
-          </w:tcPr>
-          <w:p>
-            <w:pPr>
-              <w:spacing w:line="360" w:lineRule="auto"/>
-              <w:rPr>
-                <w:rFonts w:ascii="Times New Roman" w:hAnsi="Times New Roman" w:cs="Times New Roman"/>
-                <w:iCs/>
-                <w:sz w:val="28"/>
-                <w:szCs w:val="28"/>
-              </w:rPr>
-            </w:pPr>
-          </w:p>
-        </w:tc>
-        <w:tc>
-          <w:tcPr>
-            <w:tcW w:w="2335" w:type="dxa"/>
-          </w:tcPr>
-          <w:p>
-            <w:pPr>
-              <w:spacing w:line="360" w:lineRule="auto"/>
-              <w:rPr>
-                <w:rFonts w:ascii="Times New Roman" w:hAnsi="Times New Roman" w:cs="Times New Roman"/>
-                <w:iCs/>
-                <w:sz w:val="28"/>
-                <w:szCs w:val="28"/>
-              </w:rPr>
-            </w:pPr>
-          </w:p>
-        </w:tc>
-        <w:tc>
-          <w:tcPr>
-            <w:tcW w:w="2335" w:type="dxa"/>
-          </w:tcPr>
-          <w:p>
-            <w:pPr>
-              <w:spacing w:line="360" w:lineRule="auto"/>
-              <w:rPr>
-                <w:rFonts w:ascii="Times New Roman" w:hAnsi="Times New Roman" w:cs="Times New Roman"/>
-                <w:iCs/>
-                <w:sz w:val="28"/>
-                <w:szCs w:val="28"/>
-              </w:rPr>
-            </w:pPr>
+            <w:tcW w:w="2121" w:type="dxa"/>
+          </w:tcPr>
+          <w:p>
+            <w:pPr>
+              <w:spacing w:line="360" w:lineRule="auto"/>
+              <w:rPr>
+                <w:rFonts w:ascii="Times New Roman" w:hAnsi="Times New Roman" w:cs="Times New Roman"/>
+                <w:iCs/>
+                <w:sz w:val="28"/>
+                <w:szCs w:val="28"/>
+              </w:rPr>
+            </w:pPr>
+            <w:r>
+              <w:rPr>
+                <w:rFonts w:ascii="Times New Roman" w:hAnsi="Times New Roman" w:cs="Times New Roman"/>
+                <w:iCs/>
+                <w:sz w:val="28"/>
+                <w:szCs w:val="28"/>
+              </w:rPr>
+              <w:lastRenderedPageBreak/>
+              <w:t>Пользователь</w:t>
+            </w:r>
+          </w:p>
+        </w:tc>
+        <w:tc>
+          <w:tcPr>
+            <w:tcW w:w="3217" w:type="dxa"/>
+          </w:tcPr>
+          <w:p>
+            <w:pPr>
+              <w:spacing w:line="360" w:lineRule="auto"/>
+              <w:rPr>
+                <w:rFonts w:ascii="Times New Roman" w:hAnsi="Times New Roman" w:cs="Times New Roman"/>
+                <w:iCs/>
+                <w:sz w:val="28"/>
+                <w:szCs w:val="28"/>
+              </w:rPr>
+            </w:pPr>
+            <w:r>
+              <w:rPr>
+                <w:rFonts w:ascii="Times New Roman" w:hAnsi="Times New Roman" w:cs="Times New Roman"/>
+                <w:sz w:val="28"/>
+                <w:szCs w:val="28"/>
+              </w:rPr>
+              <w:t>Проложить маршрут до заинтересовавшего меня объекта</w:t>
+            </w:r>
+          </w:p>
+        </w:tc>
+        <w:tc>
+          <w:tcPr>
+            <w:tcW w:w="2040" w:type="dxa"/>
+          </w:tcPr>
+          <w:p>
+            <w:pPr>
+              <w:spacing w:line="360" w:lineRule="auto"/>
+              <w:rPr>
+                <w:rFonts w:ascii="Times New Roman" w:hAnsi="Times New Roman" w:cs="Times New Roman"/>
+                <w:iCs/>
+                <w:sz w:val="28"/>
+                <w:szCs w:val="28"/>
+              </w:rPr>
+            </w:pPr>
+            <w:r>
+              <w:rPr>
+                <w:rFonts w:ascii="Times New Roman" w:hAnsi="Times New Roman" w:cs="Times New Roman"/>
+                <w:sz w:val="28"/>
+                <w:szCs w:val="28"/>
+              </w:rPr>
+              <w:t>Мог добраться и посмотреть на него</w:t>
+            </w:r>
+            <w:r>
+              <w:rPr>
+                <w:rFonts w:ascii="Times New Roman" w:hAnsi="Times New Roman" w:cs="Times New Roman"/>
+                <w:iCs/>
+                <w:sz w:val="28"/>
+                <w:szCs w:val="28"/>
+              </w:rPr>
+              <w:t xml:space="preserve"> мобильную версию сайта в браузере</w:t>
+            </w:r>
+          </w:p>
+        </w:tc>
+        <w:tc>
+          <w:tcPr>
+            <w:tcW w:w="2187" w:type="dxa"/>
+          </w:tcPr>
+          <w:p>
+            <w:pPr>
+              <w:spacing w:line="360" w:lineRule="auto"/>
+              <w:rPr>
+                <w:rFonts w:ascii="Times New Roman" w:hAnsi="Times New Roman" w:cs="Times New Roman"/>
+                <w:sz w:val="28"/>
+                <w:szCs w:val="28"/>
+              </w:rPr>
+            </w:pPr>
+            <w:r>
+              <w:rPr>
+                <w:rFonts w:ascii="Times New Roman" w:hAnsi="Times New Roman" w:cs="Times New Roman"/>
+                <w:sz w:val="28"/>
+                <w:szCs w:val="28"/>
+              </w:rPr>
+              <w:t xml:space="preserve">Карта с расположением объектов из базы данных </w:t>
+            </w:r>
+            <w:r>
+              <w:rPr>
+                <w:rFonts w:ascii="Times New Roman" w:hAnsi="Times New Roman" w:cs="Times New Roman"/>
+                <w:sz w:val="28"/>
+                <w:szCs w:val="28"/>
+                <w:lang w:val="en-US"/>
+              </w:rPr>
+              <w:t>Archi</w:t>
+            </w:r>
+            <w:r>
+              <w:rPr>
+                <w:rFonts w:ascii="Times New Roman" w:hAnsi="Times New Roman" w:cs="Times New Roman"/>
+                <w:sz w:val="28"/>
+                <w:szCs w:val="28"/>
+              </w:rPr>
+              <w:t>.</w:t>
+            </w:r>
+            <w:r>
+              <w:rPr>
+                <w:rFonts w:ascii="Times New Roman" w:hAnsi="Times New Roman" w:cs="Times New Roman"/>
+                <w:sz w:val="28"/>
+                <w:szCs w:val="28"/>
+                <w:lang w:val="en-US"/>
+              </w:rPr>
+              <w:t>ru</w:t>
+            </w:r>
+          </w:p>
+          <w:p>
+            <w:pPr>
+              <w:spacing w:line="360" w:lineRule="auto"/>
+              <w:rPr>
+                <w:rFonts w:ascii="Times New Roman" w:hAnsi="Times New Roman" w:cs="Times New Roman"/>
+                <w:sz w:val="28"/>
+                <w:szCs w:val="28"/>
+              </w:rPr>
+            </w:pPr>
+          </w:p>
+          <w:p>
+            <w:pPr>
+              <w:spacing w:line="360" w:lineRule="auto"/>
+              <w:rPr>
+                <w:rFonts w:ascii="Times New Roman" w:hAnsi="Times New Roman" w:cs="Times New Roman"/>
+                <w:iCs/>
+                <w:sz w:val="28"/>
+                <w:szCs w:val="28"/>
+              </w:rPr>
+            </w:pPr>
+            <w:r>
+              <w:rPr>
+                <w:rFonts w:ascii="Times New Roman" w:hAnsi="Times New Roman" w:cs="Times New Roman"/>
+                <w:sz w:val="28"/>
+                <w:szCs w:val="28"/>
+              </w:rPr>
+              <w:t>Система прокладывания маршрута</w:t>
+            </w:r>
           </w:p>
         </w:tc>
       </w:tr>
       <w:tr>
         <w:tc>
           <w:tcPr>
-            <w:tcW w:w="2334" w:type="dxa"/>
-          </w:tcPr>
-          <w:p>
-            <w:pPr>
-              <w:spacing w:line="360" w:lineRule="auto"/>
-              <w:rPr>
-                <w:rFonts w:ascii="Times New Roman" w:hAnsi="Times New Roman" w:cs="Times New Roman"/>
-                <w:iCs/>
-                <w:sz w:val="28"/>
-                <w:szCs w:val="28"/>
-              </w:rPr>
-            </w:pPr>
-          </w:p>
-        </w:tc>
-        <w:tc>
-          <w:tcPr>
-            <w:tcW w:w="2335" w:type="dxa"/>
-          </w:tcPr>
-          <w:p>
-            <w:pPr>
-              <w:spacing w:line="360" w:lineRule="auto"/>
-              <w:rPr>
-                <w:rFonts w:ascii="Times New Roman" w:hAnsi="Times New Roman" w:cs="Times New Roman"/>
-                <w:iCs/>
-                <w:sz w:val="28"/>
-                <w:szCs w:val="28"/>
-              </w:rPr>
-            </w:pPr>
-          </w:p>
-        </w:tc>
-        <w:tc>
-          <w:tcPr>
-            <w:tcW w:w="2335" w:type="dxa"/>
-          </w:tcPr>
-          <w:p>
-            <w:pPr>
-              <w:spacing w:line="360" w:lineRule="auto"/>
-              <w:rPr>
-                <w:rFonts w:ascii="Times New Roman" w:hAnsi="Times New Roman" w:cs="Times New Roman"/>
-                <w:iCs/>
-                <w:sz w:val="28"/>
-                <w:szCs w:val="28"/>
-              </w:rPr>
-            </w:pPr>
-          </w:p>
-        </w:tc>
-        <w:tc>
-          <w:tcPr>
-            <w:tcW w:w="2335" w:type="dxa"/>
-          </w:tcPr>
-          <w:p>
-            <w:pPr>
-              <w:spacing w:line="360" w:lineRule="auto"/>
-              <w:rPr>
-                <w:rFonts w:ascii="Times New Roman" w:hAnsi="Times New Roman" w:cs="Times New Roman"/>
-                <w:iCs/>
-                <w:sz w:val="28"/>
-                <w:szCs w:val="28"/>
-              </w:rPr>
-            </w:pPr>
+            <w:tcW w:w="2121" w:type="dxa"/>
+          </w:tcPr>
+          <w:p>
+            <w:pPr>
+              <w:spacing w:line="360" w:lineRule="auto"/>
+              <w:rPr>
+                <w:rFonts w:ascii="Times New Roman" w:hAnsi="Times New Roman" w:cs="Times New Roman"/>
+                <w:iCs/>
+                <w:sz w:val="28"/>
+                <w:szCs w:val="28"/>
+              </w:rPr>
+            </w:pPr>
+            <w:r>
+              <w:rPr>
+                <w:rFonts w:ascii="Times New Roman" w:hAnsi="Times New Roman" w:cs="Times New Roman"/>
+                <w:iCs/>
+                <w:sz w:val="28"/>
+                <w:szCs w:val="28"/>
+              </w:rPr>
+              <w:t>Турист</w:t>
+            </w:r>
+          </w:p>
+        </w:tc>
+        <w:tc>
+          <w:tcPr>
+            <w:tcW w:w="3217" w:type="dxa"/>
+          </w:tcPr>
+          <w:p>
+            <w:pPr>
+              <w:spacing w:line="360" w:lineRule="auto"/>
+              <w:rPr>
+                <w:rFonts w:ascii="Times New Roman" w:hAnsi="Times New Roman" w:cs="Times New Roman"/>
+                <w:iCs/>
+                <w:sz w:val="28"/>
+                <w:szCs w:val="28"/>
+              </w:rPr>
+            </w:pPr>
+            <w:r>
+              <w:rPr>
+                <w:rFonts w:ascii="Times New Roman" w:hAnsi="Times New Roman" w:cs="Times New Roman"/>
+                <w:iCs/>
+                <w:sz w:val="28"/>
+                <w:szCs w:val="28"/>
+              </w:rPr>
+              <w:t>Построить маршрут для осмотра архитектурных достопримечательностей</w:t>
+            </w:r>
+          </w:p>
+        </w:tc>
+        <w:tc>
+          <w:tcPr>
+            <w:tcW w:w="2040" w:type="dxa"/>
+          </w:tcPr>
+          <w:p>
+            <w:pPr>
+              <w:spacing w:line="360" w:lineRule="auto"/>
+              <w:rPr>
+                <w:rFonts w:ascii="Times New Roman" w:hAnsi="Times New Roman" w:cs="Times New Roman"/>
+                <w:iCs/>
+                <w:sz w:val="28"/>
+                <w:szCs w:val="28"/>
+              </w:rPr>
+            </w:pPr>
+            <w:r>
+              <w:rPr>
+                <w:rFonts w:ascii="Times New Roman" w:hAnsi="Times New Roman" w:cs="Times New Roman"/>
+                <w:iCs/>
+                <w:sz w:val="28"/>
+                <w:szCs w:val="28"/>
+              </w:rPr>
+              <w:t xml:space="preserve">Получить оптимальный маршрут для осмотра объектов </w:t>
+            </w:r>
+          </w:p>
+        </w:tc>
+        <w:tc>
+          <w:tcPr>
+            <w:tcW w:w="2187" w:type="dxa"/>
+          </w:tcPr>
+          <w:p>
+            <w:pPr>
+              <w:spacing w:line="360" w:lineRule="auto"/>
+              <w:rPr>
+                <w:rFonts w:ascii="Times New Roman" w:hAnsi="Times New Roman" w:cs="Times New Roman"/>
+                <w:iCs/>
+                <w:sz w:val="28"/>
+                <w:szCs w:val="28"/>
+              </w:rPr>
+            </w:pPr>
+            <w:r>
+              <w:rPr>
+                <w:rFonts w:ascii="Times New Roman" w:hAnsi="Times New Roman" w:cs="Times New Roman"/>
+                <w:iCs/>
+                <w:sz w:val="28"/>
+                <w:szCs w:val="28"/>
+              </w:rPr>
+              <w:t>Система построения маршрута по нескольким объектам</w:t>
+            </w:r>
+          </w:p>
+        </w:tc>
+      </w:tr>
+      <w:tr>
+        <w:tc>
+          <w:tcPr>
+            <w:tcW w:w="2121" w:type="dxa"/>
+          </w:tcPr>
+          <w:p>
+            <w:pPr>
+              <w:spacing w:line="360" w:lineRule="auto"/>
+              <w:rPr>
+                <w:rFonts w:ascii="Times New Roman" w:hAnsi="Times New Roman" w:cs="Times New Roman"/>
+                <w:iCs/>
+                <w:sz w:val="28"/>
+                <w:szCs w:val="28"/>
+              </w:rPr>
+            </w:pPr>
+            <w:r>
+              <w:rPr>
+                <w:rFonts w:ascii="Times New Roman" w:hAnsi="Times New Roman" w:cs="Times New Roman"/>
+                <w:iCs/>
+                <w:sz w:val="28"/>
+                <w:szCs w:val="28"/>
+              </w:rPr>
+              <w:t>Пользователь</w:t>
+            </w:r>
+          </w:p>
+        </w:tc>
+        <w:tc>
+          <w:tcPr>
+            <w:tcW w:w="3217" w:type="dxa"/>
+          </w:tcPr>
+          <w:p>
+            <w:pPr>
+              <w:spacing w:line="360" w:lineRule="auto"/>
+              <w:rPr>
+                <w:rFonts w:ascii="Times New Roman" w:hAnsi="Times New Roman" w:cs="Times New Roman"/>
+                <w:iCs/>
+                <w:sz w:val="28"/>
+                <w:szCs w:val="28"/>
+              </w:rPr>
+            </w:pPr>
+            <w:r>
+              <w:rPr>
+                <w:rFonts w:ascii="Times New Roman" w:hAnsi="Times New Roman" w:cs="Times New Roman"/>
+                <w:iCs/>
+                <w:sz w:val="28"/>
+                <w:szCs w:val="28"/>
+              </w:rPr>
+              <w:t>Закрепить определенные объекты</w:t>
+            </w:r>
+          </w:p>
+        </w:tc>
+        <w:tc>
+          <w:tcPr>
+            <w:tcW w:w="2040" w:type="dxa"/>
+          </w:tcPr>
+          <w:p>
+            <w:pPr>
+              <w:spacing w:line="360" w:lineRule="auto"/>
+              <w:rPr>
+                <w:rFonts w:ascii="Times New Roman" w:hAnsi="Times New Roman" w:cs="Times New Roman"/>
+                <w:iCs/>
+                <w:sz w:val="28"/>
+                <w:szCs w:val="28"/>
+              </w:rPr>
+            </w:pPr>
+            <w:r>
+              <w:rPr>
+                <w:rFonts w:ascii="Times New Roman" w:hAnsi="Times New Roman" w:cs="Times New Roman"/>
+                <w:iCs/>
+                <w:sz w:val="28"/>
+                <w:szCs w:val="28"/>
+              </w:rPr>
+              <w:t>Иметь быстрый доступ к определенным объектам</w:t>
+            </w:r>
+          </w:p>
+        </w:tc>
+        <w:tc>
+          <w:tcPr>
+            <w:tcW w:w="2187" w:type="dxa"/>
+          </w:tcPr>
+          <w:p>
+            <w:pPr>
+              <w:spacing w:line="360" w:lineRule="auto"/>
+              <w:rPr>
+                <w:rFonts w:ascii="Times New Roman" w:hAnsi="Times New Roman" w:cs="Times New Roman"/>
+                <w:iCs/>
+                <w:sz w:val="28"/>
+                <w:szCs w:val="28"/>
+              </w:rPr>
+            </w:pPr>
+            <w:r>
+              <w:rPr>
+                <w:rFonts w:ascii="Times New Roman" w:hAnsi="Times New Roman" w:cs="Times New Roman"/>
+                <w:iCs/>
+                <w:sz w:val="28"/>
+                <w:szCs w:val="28"/>
+              </w:rPr>
+              <w:t>Система пометки объектов, как закрепленных</w:t>
+            </w:r>
           </w:p>
         </w:tc>
       </w:tr>
@@ -2073,7 +2203,7 @@
                 <w:sz w:val="28"/>
                 <w:szCs w:val="28"/>
               </w:rPr>
-              <w:t>Узнать, что я вижу, быстро  и удобно</w:t>
+              <w:t>Увидеть его название</w:t>
             </w:r>
           </w:p>
         </w:tc>
@@ -2096,18 +2226,8 @@
                 <w:sz w:val="28"/>
                 <w:szCs w:val="28"/>
               </w:rPr>
-              <w:t>Не приходилось вручную искать на картах</w:t>
-            </w:r>
-          </w:p>
-          <w:p>
-            <w:pPr>
-              <w:spacing w:line="360" w:lineRule="auto"/>
-              <w:rPr>
-                <w:rFonts w:ascii="Times New Roman" w:hAnsi="Times New Roman" w:cs="Times New Roman"/>
-                <w:sz w:val="28"/>
-                <w:szCs w:val="28"/>
-              </w:rPr>
-            </w:pPr>
+              <w:t>Узнать, что это за объект</w:t>
+            </w:r>
           </w:p>
           <w:p>
             <w:pPr>
@@ -2182,6 +2302,7 @@
                 <w:sz w:val="28"/>
                 <w:szCs w:val="28"/>
               </w:rPr>
+              <w:lastRenderedPageBreak/>
               <w:t>Меня заинтересовал объект в приложении</w:t>
             </w:r>
           </w:p>
@@ -2207,7 +2328,7 @@
                 <w:sz w:val="28"/>
                 <w:szCs w:val="28"/>
               </w:rPr>
-              <w:t>Узнать подробности о нем</w:t>
+              <w:t>Прочитать его описание</w:t>
             </w:r>
           </w:p>
         </w:tc>
@@ -2232,7 +2353,7 @@
                 <w:sz w:val="28"/>
                 <w:szCs w:val="28"/>
               </w:rPr>
-              <w:t>Не приходилось искать объект среди объектов на сайте</w:t>
+              <w:t>Узнать дополнительную информацию об объекте</w:t>
             </w:r>
           </w:p>
         </w:tc>
@@ -2390,14 +2511,22 @@
           <w:p>
             <w:pPr>
               <w:spacing w:line="360" w:lineRule="auto"/>
-              <w:jc w:val="center"/>
-              <w:rPr>
-                <w:rFonts w:ascii="Times New Roman" w:hAnsi="Times New Roman" w:cs="Times New Roman"/>
-                <w:iCs/>
-                <w:sz w:val="28"/>
-                <w:szCs w:val="28"/>
-              </w:rPr>
-            </w:pPr>
+              <w:rPr>
+                <w:rFonts w:ascii="Times New Roman" w:hAnsi="Times New Roman" w:cs="Times New Roman"/>
+                <w:iCs/>
+                <w:sz w:val="28"/>
+                <w:szCs w:val="28"/>
+              </w:rPr>
+            </w:pPr>
+            <w:r>
+              <w:rPr>
+                <w:rFonts w:ascii="Times New Roman" w:hAnsi="Times New Roman" w:cs="Times New Roman"/>
+                <w:iCs/>
+                <w:sz w:val="28"/>
+                <w:szCs w:val="28"/>
+              </w:rPr>
+              <w:t xml:space="preserve">Я вижу интересное здание, но оно вдалеке, я не знаю его точного местоположения </w:t>
+            </w:r>
           </w:p>
         </w:tc>
         <w:tc>
@@ -2414,6 +2543,15 @@
                 <w:szCs w:val="28"/>
               </w:rPr>
             </w:pPr>
+            <w:r>
+              <w:rPr>
+                <w:rFonts w:ascii="Times New Roman" w:hAnsi="Times New Roman" w:cs="Times New Roman"/>
+                <w:iCs/>
+                <w:sz w:val="28"/>
+                <w:szCs w:val="28"/>
+              </w:rPr>
+              <w:t>Узнать его название</w:t>
+            </w:r>
           </w:p>
         </w:tc>
         <w:tc>
@@ -2430,6 +2568,15 @@
                 <w:szCs w:val="28"/>
               </w:rPr>
             </w:pPr>
+            <w:r>
+              <w:rPr>
+                <w:rFonts w:ascii="Times New Roman" w:hAnsi="Times New Roman" w:cs="Times New Roman"/>
+                <w:iCs/>
+                <w:sz w:val="28"/>
+                <w:szCs w:val="28"/>
+              </w:rPr>
+              <w:t>Определить, что это за здание и где оно находится</w:t>
+            </w:r>
           </w:p>
         </w:tc>
         <w:tc>
@@ -2446,6 +2593,15 @@
                 <w:szCs w:val="28"/>
               </w:rPr>
             </w:pPr>
+            <w:r>
+              <w:rPr>
+                <w:rFonts w:ascii="Times New Roman" w:hAnsi="Times New Roman" w:cs="Times New Roman"/>
+                <w:iCs/>
+                <w:sz w:val="28"/>
+                <w:szCs w:val="28"/>
+              </w:rPr>
+              <w:t>Система определения объекта через камеру мобильного устройства</w:t>
+            </w:r>
           </w:p>
         </w:tc>
       </w:tr>
@@ -2464,6 +2620,15 @@
                 <w:szCs w:val="28"/>
               </w:rPr>
             </w:pPr>
+            <w:r>
+              <w:rPr>
+                <w:rFonts w:ascii="Times New Roman" w:hAnsi="Times New Roman" w:cs="Times New Roman"/>
+                <w:iCs/>
+                <w:sz w:val="28"/>
+                <w:szCs w:val="28"/>
+              </w:rPr>
+              <w:t>Идет стройка</w:t>
+            </w:r>
           </w:p>
         </w:tc>
         <w:tc>
@@ -2480,6 +2645,15 @@
                 <w:szCs w:val="28"/>
               </w:rPr>
             </w:pPr>
+            <w:r>
+              <w:rPr>
+                <w:rFonts w:ascii="Times New Roman" w:hAnsi="Times New Roman" w:cs="Times New Roman"/>
+                <w:iCs/>
+                <w:sz w:val="28"/>
+                <w:szCs w:val="28"/>
+              </w:rPr>
+              <w:t>Узнать, что строиться</w:t>
+            </w:r>
           </w:p>
         </w:tc>
         <w:tc>
@@ -2496,6 +2670,15 @@
                 <w:szCs w:val="28"/>
               </w:rPr>
             </w:pPr>
+            <w:r>
+              <w:rPr>
+                <w:rFonts w:ascii="Times New Roman" w:hAnsi="Times New Roman" w:cs="Times New Roman"/>
+                <w:iCs/>
+                <w:sz w:val="28"/>
+                <w:szCs w:val="28"/>
+              </w:rPr>
+              <w:t>Получить информации. О строящемся объекте, чтобы сформировать свое о нем мнение</w:t>
+            </w:r>
           </w:p>
         </w:tc>
         <w:tc>
@@ -2512,6 +2695,15 @@
                 <w:szCs w:val="28"/>
               </w:rPr>
             </w:pPr>
+            <w:r>
+              <w:rPr>
+                <w:rFonts w:ascii="Times New Roman" w:hAnsi="Times New Roman" w:cs="Times New Roman"/>
+                <w:iCs/>
+                <w:sz w:val="28"/>
+                <w:szCs w:val="28"/>
+              </w:rPr>
+              <w:t>Получение информации о строящихся объектах</w:t>
+            </w:r>
           </w:p>
         </w:tc>
       </w:tr>
@@ -2525,12 +2717,20 @@
               <w:spacing w:line="360" w:lineRule="auto"/>
               <w:rPr>
                 <w:rFonts w:ascii="Times New Roman" w:hAnsi="Times New Roman" w:cs="Times New Roman"/>
-                <w:i/>
-                <w:iCs/>
-                <w:sz w:val="28"/>
-                <w:szCs w:val="28"/>
-              </w:rPr>
-            </w:pPr>
+                <w:iCs/>
+                <w:sz w:val="28"/>
+                <w:szCs w:val="28"/>
+              </w:rPr>
+            </w:pPr>
+            <w:r>
+              <w:rPr>
+                <w:rFonts w:ascii="Times New Roman" w:hAnsi="Times New Roman" w:cs="Times New Roman"/>
+                <w:iCs/>
+                <w:sz w:val="28"/>
+                <w:szCs w:val="28"/>
+              </w:rPr>
+              <w:t>Меня посещает мысль: «а что могло бы быть на месте этого здания или в этом районе поблизости»</w:t>
+            </w:r>
           </w:p>
         </w:tc>
         <w:tc>
@@ -2542,12 +2742,20 @@
               <w:spacing w:line="360" w:lineRule="auto"/>
               <w:rPr>
                 <w:rFonts w:ascii="Times New Roman" w:hAnsi="Times New Roman" w:cs="Times New Roman"/>
-                <w:i/>
-                <w:iCs/>
-                <w:sz w:val="28"/>
-                <w:szCs w:val="28"/>
-              </w:rPr>
-            </w:pPr>
+                <w:iCs/>
+                <w:sz w:val="28"/>
+                <w:szCs w:val="28"/>
+              </w:rPr>
+            </w:pPr>
+            <w:r>
+              <w:rPr>
+                <w:rFonts w:ascii="Times New Roman" w:hAnsi="Times New Roman" w:cs="Times New Roman"/>
+                <w:iCs/>
+                <w:sz w:val="28"/>
+                <w:szCs w:val="28"/>
+              </w:rPr>
+              <w:t>Узнать о планируемых и нереализованных проектах</w:t>
+            </w:r>
           </w:p>
         </w:tc>
         <w:tc>
@@ -2559,12 +2767,20 @@
               <w:spacing w:line="360" w:lineRule="auto"/>
               <w:rPr>
                 <w:rFonts w:ascii="Times New Roman" w:hAnsi="Times New Roman" w:cs="Times New Roman"/>
-                <w:i/>
-                <w:iCs/>
-                <w:sz w:val="28"/>
-                <w:szCs w:val="28"/>
-              </w:rPr>
-            </w:pPr>
+                <w:iCs/>
+                <w:sz w:val="28"/>
+                <w:szCs w:val="28"/>
+              </w:rPr>
+            </w:pPr>
+            <w:r>
+              <w:rPr>
+                <w:rFonts w:ascii="Times New Roman" w:hAnsi="Times New Roman" w:cs="Times New Roman"/>
+                <w:iCs/>
+                <w:sz w:val="28"/>
+                <w:szCs w:val="28"/>
+              </w:rPr>
+              <w:t>Узнать о том, что может появиться здесь в будущем или что могло бы здесь быть</w:t>
+            </w:r>
           </w:p>
         </w:tc>
         <w:tc>
@@ -2576,19 +2792,180 @@
               <w:spacing w:line="360" w:lineRule="auto"/>
               <w:rPr>
                 <w:rFonts w:ascii="Times New Roman" w:hAnsi="Times New Roman" w:cs="Times New Roman"/>
-                <w:i/>
-                <w:iCs/>
-                <w:sz w:val="28"/>
-                <w:szCs w:val="28"/>
-              </w:rPr>
-            </w:pPr>
+                <w:iCs/>
+                <w:sz w:val="28"/>
+                <w:szCs w:val="28"/>
+              </w:rPr>
+            </w:pPr>
+            <w:r>
+              <w:rPr>
+                <w:rFonts w:ascii="Times New Roman" w:hAnsi="Times New Roman" w:cs="Times New Roman"/>
+                <w:iCs/>
+                <w:sz w:val="28"/>
+                <w:szCs w:val="28"/>
+              </w:rPr>
+              <w:t>Получение информации о проектах, планируемых, и нереализованных</w:t>
+            </w:r>
+          </w:p>
+        </w:tc>
+      </w:tr>
+      <w:tr>
+        <w:tc>
+          <w:tcPr>
+            <w:tcW w:w="2334" w:type="dxa"/>
+          </w:tcPr>
+          <w:p>
+            <w:pPr>
+              <w:spacing w:line="360" w:lineRule="auto"/>
+              <w:rPr>
+                <w:rFonts w:ascii="Times New Roman" w:hAnsi="Times New Roman" w:cs="Times New Roman"/>
+                <w:iCs/>
+                <w:sz w:val="28"/>
+                <w:szCs w:val="28"/>
+              </w:rPr>
+            </w:pPr>
+            <w:r>
+              <w:rPr>
+                <w:rFonts w:ascii="Times New Roman" w:hAnsi="Times New Roman" w:cs="Times New Roman"/>
+                <w:iCs/>
+                <w:sz w:val="28"/>
+                <w:szCs w:val="28"/>
+              </w:rPr>
+              <w:t>Я проезжаю</w:t>
+            </w:r>
+            <w:r>
+              <w:rPr>
+                <w:rFonts w:ascii="Times New Roman" w:hAnsi="Times New Roman" w:cs="Times New Roman"/>
+                <w:iCs/>
+                <w:sz w:val="28"/>
+                <w:szCs w:val="28"/>
+              </w:rPr>
+              <w:t xml:space="preserve"> вблизи </w:t>
+            </w:r>
+            <w:r>
+              <w:rPr>
+                <w:rFonts w:ascii="Times New Roman" w:hAnsi="Times New Roman" w:cs="Times New Roman"/>
+                <w:iCs/>
+                <w:sz w:val="28"/>
+                <w:szCs w:val="28"/>
+              </w:rPr>
+              <w:lastRenderedPageBreak/>
+              <w:t>интересного объекта</w:t>
+            </w:r>
+          </w:p>
+        </w:tc>
+        <w:tc>
+          <w:tcPr>
+            <w:tcW w:w="2335" w:type="dxa"/>
+          </w:tcPr>
+          <w:p>
+            <w:pPr>
+              <w:spacing w:line="360" w:lineRule="auto"/>
+              <w:rPr>
+                <w:rFonts w:ascii="Times New Roman" w:hAnsi="Times New Roman" w:cs="Times New Roman"/>
+                <w:iCs/>
+                <w:sz w:val="28"/>
+                <w:szCs w:val="28"/>
+              </w:rPr>
+            </w:pPr>
+            <w:r>
+              <w:rPr>
+                <w:rFonts w:ascii="Times New Roman" w:hAnsi="Times New Roman" w:cs="Times New Roman"/>
+                <w:iCs/>
+                <w:sz w:val="28"/>
+                <w:szCs w:val="28"/>
+              </w:rPr>
+              <w:lastRenderedPageBreak/>
+              <w:t xml:space="preserve">Получить уведомление об </w:t>
+            </w:r>
+            <w:r>
+              <w:rPr>
+                <w:rFonts w:ascii="Times New Roman" w:hAnsi="Times New Roman" w:cs="Times New Roman"/>
+                <w:iCs/>
+                <w:sz w:val="28"/>
+                <w:szCs w:val="28"/>
+              </w:rPr>
+              <w:lastRenderedPageBreak/>
+              <w:t>объекте</w:t>
+            </w:r>
+          </w:p>
+        </w:tc>
+        <w:tc>
+          <w:tcPr>
+            <w:tcW w:w="2335" w:type="dxa"/>
+          </w:tcPr>
+          <w:p>
+            <w:pPr>
+              <w:spacing w:line="360" w:lineRule="auto"/>
+              <w:rPr>
+                <w:rFonts w:ascii="Times New Roman" w:hAnsi="Times New Roman" w:cs="Times New Roman"/>
+                <w:iCs/>
+                <w:sz w:val="28"/>
+                <w:szCs w:val="28"/>
+              </w:rPr>
+            </w:pPr>
+            <w:r>
+              <w:rPr>
+                <w:rFonts w:ascii="Times New Roman" w:hAnsi="Times New Roman" w:cs="Times New Roman"/>
+                <w:iCs/>
+                <w:sz w:val="28"/>
+                <w:szCs w:val="28"/>
+              </w:rPr>
+              <w:lastRenderedPageBreak/>
+              <w:t xml:space="preserve">Узнать о наличии интересного </w:t>
+            </w:r>
+            <w:r>
+              <w:rPr>
+                <w:rFonts w:ascii="Times New Roman" w:hAnsi="Times New Roman" w:cs="Times New Roman"/>
+                <w:iCs/>
+                <w:sz w:val="28"/>
+                <w:szCs w:val="28"/>
+              </w:rPr>
+              <w:lastRenderedPageBreak/>
+              <w:t>объекта, о котором я не знал</w:t>
+            </w:r>
+          </w:p>
+        </w:tc>
+        <w:tc>
+          <w:tcPr>
+            <w:tcW w:w="2335" w:type="dxa"/>
+          </w:tcPr>
+          <w:p>
+            <w:pPr>
+              <w:spacing w:line="360" w:lineRule="auto"/>
+              <w:rPr>
+                <w:rFonts w:ascii="Times New Roman" w:hAnsi="Times New Roman" w:cs="Times New Roman"/>
+                <w:iCs/>
+                <w:sz w:val="28"/>
+                <w:szCs w:val="28"/>
+              </w:rPr>
+            </w:pPr>
+            <w:r>
+              <w:rPr>
+                <w:rFonts w:ascii="Times New Roman" w:hAnsi="Times New Roman" w:cs="Times New Roman"/>
+                <w:iCs/>
+                <w:sz w:val="28"/>
+                <w:szCs w:val="28"/>
+              </w:rPr>
+              <w:lastRenderedPageBreak/>
+              <w:t xml:space="preserve">Система уведомлений о </w:t>
+            </w:r>
+            <w:r>
+              <w:rPr>
+                <w:rFonts w:ascii="Times New Roman" w:hAnsi="Times New Roman" w:cs="Times New Roman"/>
+                <w:iCs/>
+                <w:sz w:val="28"/>
+                <w:szCs w:val="28"/>
+              </w:rPr>
+              <w:lastRenderedPageBreak/>
+              <w:t>находящихся поблизости объектах, которые могут заинтересовать пользователя</w:t>
+            </w:r>
           </w:p>
         </w:tc>
       </w:tr>
     </w:tbl>
     <w:p>
       <w:pPr>
-        <w:jc w:val="center"/>
         <w:rPr>
           <w:rFonts w:ascii="Times New Roman" w:hAnsi="Times New Roman" w:cs="Times New Roman"/>
           <w:b/>
@@ -2597,38 +2974,6 @@
           <w:szCs w:val="32"/>
         </w:rPr>
       </w:pPr>
-    </w:p>
-    <w:p>
-      <w:pPr>
-        <w:jc w:val="center"/>
-        <w:rPr>
-          <w:rFonts w:ascii="Times New Roman" w:hAnsi="Times New Roman" w:cs="Times New Roman"/>
-          <w:b/>
-          <w:bCs/>
-          <w:sz w:val="32"/>
-          <w:szCs w:val="32"/>
-        </w:rPr>
-      </w:pPr>
-      <w:r>
-        <w:rPr>
-          <w:rFonts w:ascii="Times New Roman" w:hAnsi="Times New Roman" w:cs="Times New Roman"/>
-          <w:b/>
-          <w:bCs/>
-          <w:sz w:val="32"/>
-          <w:szCs w:val="32"/>
-        </w:rPr>
-        <w:t>//</w:t>
-      </w:r>
-      <w:r>
-        <w:rPr>
-          <w:rFonts w:ascii="Times New Roman" w:hAnsi="Times New Roman" w:cs="Times New Roman"/>
-          <w:b/>
-          <w:bCs/>
-          <w:sz w:val="32"/>
-          <w:szCs w:val="32"/>
-        </w:rPr>
-        <w:t>комментарии от препода, в третий столбец ставить положительнео дейтвие а не отсутсствие, добить типа уведомление когда рядом, комментарий еще че нить</w:t>
-      </w:r>
     </w:p>
     <w:sectPr>
       <w:pgSz w:w="11900" w:h="16840"/>

</xml_diff>